<commit_message>
style: minor spacing fixes and adjustments
</commit_message>
<xml_diff>
--- a/public/Jeff-Mancilla-resume.docx
+++ b/public/Jeff-Mancilla-resume.docx
@@ -239,7 +239,7 @@
           <w:szCs w:val="22"/>
           <w:lang w:val="en-US"/>
         </w:rPr>
-        <w:t xml:space="preserve"> of building streamlined user experiences. IT Service Management lead and ServiceNow developer with over a decade of experience in support services and building automation.</w:t>
+        <w:t xml:space="preserve"> of building scalable and efficient user experiences. IT Service Management lead and ServiceNow developer with over a decade of experience in support services and building automation.</w:t>
       </w:r>
     </w:p>
     <w:p>
@@ -436,7 +436,7 @@
           <w:szCs w:val="22"/>
           <w:lang w:val="en-US"/>
         </w:rPr>
-        <w:t xml:space="preserve"> </w:t>
+        <w:t xml:space="preserve"> | TCP/IP</w:t>
       </w:r>
     </w:p>
     <w:p>
@@ -584,7 +584,7 @@
           <w:szCs w:val="22"/>
           <w:lang w:val="en-US"/>
         </w:rPr>
-        <w:t>- Elegant and efficient UX (think NYT Cooking) without the ads and subscriptions</w:t>
+        <w:t>- Elegant and efficient user experience, without all the ads and paid subscriptions</w:t>
       </w:r>
       <w:r>
         <w:br/>
@@ -597,7 +597,7 @@
           <w:szCs w:val="22"/>
           <w:lang w:val="en-US"/>
         </w:rPr>
-        <w:t>- Complete Single page application experience with page transitions and fast page loads</w:t>
+        <w:t>- Complete single page application experience with page transitions and fast page loads</w:t>
       </w:r>
     </w:p>
     <w:p>
@@ -850,7 +850,7 @@
           <w:szCs w:val="22"/>
           <w:lang w:val="en-US"/>
         </w:rPr>
-        <w:t xml:space="preserve">- CRUD API backend using Express with efficient Yelp fetch calls to minimize daily API usage limits  </w:t>
+        <w:t>- CRUD API backend using Express with efficient Yelp fetch calls to minimize daily API usage limits</w:t>
       </w:r>
     </w:p>
     <w:p>
@@ -939,8 +939,11 @@
     <w:p>
       <w:pPr>
         <w:pStyle w:val="Normal"/>
-        <w:spacing w:before="0" w:beforeAutospacing="off"/>
-        <w:ind w:firstLine="0"/>
+        <w:suppressLineNumbers w:val="0"/>
+        <w:bidi w:val="0"/>
+        <w:spacing w:before="0" w:beforeAutospacing="off" w:after="0" w:afterAutospacing="off" w:line="240" w:lineRule="auto"/>
+        <w:ind w:left="0" w:right="0"/>
+        <w:jc w:val="left"/>
         <w:rPr>
           <w:rFonts w:ascii="system-ui" w:hAnsi="system-ui" w:eastAsia="system-ui" w:cs="system-ui"/>
           <w:noProof w:val="0"/>
@@ -983,20 +986,54 @@
           <w:szCs w:val="22"/>
           <w:lang w:val="en-US"/>
         </w:rPr>
-        <w:t xml:space="preserve">- Revamped service portal, significantly improving user experience, request and incident resolution time, clarity around offered services and improving reporting and KPIs for agents and service owners </w:t>
-      </w:r>
-      <w:r>
-        <w:br/>
-      </w:r>
-      <w:r>
-        <w:rPr>
-          <w:rFonts w:ascii="system-ui" w:hAnsi="system-ui" w:eastAsia="system-ui" w:cs="system-ui"/>
-          <w:noProof w:val="0"/>
-          <w:sz w:val="22"/>
-          <w:szCs w:val="22"/>
-          <w:lang w:val="en-US"/>
-        </w:rPr>
-        <w:t>- Greatly increased adoption of Microsoft Teams, ServiceNow and Drupal by providing campus-wide outreach training and through direct consultation/building close partnerships with departments and project teams</w:t>
+        <w:t>- Revamped campus IT service portal – significantly improving user experience, clarity around offered services, overall service resolution time and KPI transparency for staff and management</w:t>
+      </w:r>
+    </w:p>
+    <w:p>
+      <w:pPr>
+        <w:pStyle w:val="Normal"/>
+        <w:suppressLineNumbers w:val="0"/>
+        <w:bidi w:val="0"/>
+        <w:spacing w:before="0" w:beforeAutospacing="off" w:after="0" w:afterAutospacing="off" w:line="240" w:lineRule="auto"/>
+        <w:ind w:left="0" w:right="0"/>
+        <w:jc w:val="left"/>
+        <w:rPr>
+          <w:rFonts w:ascii="system-ui" w:hAnsi="system-ui" w:eastAsia="system-ui" w:cs="system-ui"/>
+          <w:noProof w:val="0"/>
+          <w:sz w:val="22"/>
+          <w:szCs w:val="22"/>
+          <w:lang w:val="en-US"/>
+        </w:rPr>
+      </w:pPr>
+      <w:r>
+        <w:rPr>
+          <w:rFonts w:ascii="system-ui" w:hAnsi="system-ui" w:eastAsia="system-ui" w:cs="system-ui"/>
+          <w:noProof w:val="0"/>
+          <w:sz w:val="22"/>
+          <w:szCs w:val="22"/>
+          <w:lang w:val="en-US"/>
+        </w:rPr>
+        <w:t xml:space="preserve">- </w:t>
+      </w:r>
+      <w:r>
+        <w:rPr>
+          <w:rFonts w:ascii="system-ui" w:hAnsi="system-ui" w:eastAsia="system-ui" w:cs="system-ui"/>
+          <w:noProof w:val="0"/>
+          <w:sz w:val="22"/>
+          <w:szCs w:val="22"/>
+          <w:lang w:val="en-US"/>
+        </w:rPr>
+        <w:t>Greatly increased</w:t>
+      </w:r>
+      <w:r>
+        <w:rPr>
+          <w:rFonts w:ascii="system-ui" w:hAnsi="system-ui" w:eastAsia="system-ui" w:cs="system-ui"/>
+          <w:noProof w:val="0"/>
+          <w:sz w:val="22"/>
+          <w:szCs w:val="22"/>
+          <w:lang w:val="en-US"/>
+        </w:rPr>
+        <w:t xml:space="preserve"> adoption of Microsoft Teams, ServiceNow and Drupal through campus-wide outreach training and direct consultation, resulting in close partnerships with departments and project teams</w:t>
       </w:r>
     </w:p>
     <w:p>
@@ -1172,7 +1209,7 @@
           <w:szCs w:val="22"/>
           <w:lang w:val="en-US"/>
         </w:rPr>
-        <w:t>- Supervised a student design team, mentoring within campus branding and accessibility guidelines</w:t>
+        <w:t>- Supervised a design team, mentoring student employees on branding and accessibility guidelines</w:t>
       </w:r>
       <w:r>
         <w:br/>
@@ -1251,7 +1288,7 @@
           <w:szCs w:val="22"/>
           <w:lang w:val="en-US"/>
         </w:rPr>
-        <w:t>- Served as technical lead for University-wide projects, such as campus card migration, point-of-sale migration, department relocations and bulk technology purchasing</w:t>
+        <w:t>- Served as technical lead for university-wide projects, such as campus card migration, point-of-sale migration, department relocations and bulk technology purchasing</w:t>
       </w:r>
       <w:r>
         <w:br/>

</xml_diff>

<commit_message>
fix: clean up intro, replace pipes with interpuncts
</commit_message>
<xml_diff>
--- a/public/Jeff-Mancilla-resume.docx
+++ b/public/Jeff-Mancilla-resume.docx
@@ -76,9 +76,9 @@
           <w:szCs w:val="22"/>
           <w:lang w:val="en-US"/>
         </w:rPr>
-        <w:t xml:space="preserve">Houston, TX | </w:t>
-      </w:r>
-      <w:hyperlink r:id="R037f0ded3ba4459b">
+        <w:t xml:space="preserve">Houston, TX · </w:t>
+      </w:r>
+      <w:hyperlink r:id="R3981a56f5c284c0e">
         <w:r>
           <w:rPr>
             <w:rStyle w:val="Hyperlink"/>
@@ -99,9 +99,9 @@
           <w:szCs w:val="22"/>
           <w:lang w:val="en-US"/>
         </w:rPr>
-        <w:t xml:space="preserve"> | </w:t>
-      </w:r>
-      <w:hyperlink r:id="R2c9bd09507604097">
+        <w:t xml:space="preserve"> · </w:t>
+      </w:r>
+      <w:hyperlink r:id="R199cf72932074ac2">
         <w:r>
           <w:rPr>
             <w:rStyle w:val="Hyperlink"/>
@@ -122,9 +122,9 @@
           <w:szCs w:val="22"/>
           <w:lang w:val="en-US"/>
         </w:rPr>
-        <w:t xml:space="preserve"> | </w:t>
-      </w:r>
-      <w:hyperlink r:id="R2c2a702727e14fef">
+        <w:t xml:space="preserve"> · </w:t>
+      </w:r>
+      <w:hyperlink r:id="Rcd3eabdc57e14740">
         <w:r>
           <w:rPr>
             <w:rStyle w:val="Hyperlink"/>
@@ -145,9 +145,29 @@
           <w:szCs w:val="22"/>
           <w:lang w:val="en-US"/>
         </w:rPr>
-        <w:t xml:space="preserve"> | </w:t>
-      </w:r>
-      <w:hyperlink r:id="R172bad3a997a4f2e">
+        <w:t xml:space="preserve"> </w:t>
+      </w:r>
+      <w:r>
+        <w:rPr>
+          <w:rFonts w:ascii="system-ui" w:hAnsi="system-ui" w:eastAsia="system-ui" w:cs="system-ui"/>
+          <w:noProof w:val="0"/>
+          <w:sz w:val="22"/>
+          <w:szCs w:val="22"/>
+          <w:lang w:val="en-US"/>
+        </w:rPr>
+        <w:t>·</w:t>
+      </w:r>
+      <w:r>
+        <w:rPr>
+          <w:rFonts w:ascii="system-ui" w:hAnsi="system-ui" w:eastAsia="system-ui" w:cs="system-ui"/>
+          <w:noProof w:val="0"/>
+          <w:sz w:val="22"/>
+          <w:szCs w:val="22"/>
+          <w:lang w:val="en-US"/>
+        </w:rPr>
+        <w:t xml:space="preserve"> </w:t>
+      </w:r>
+      <w:hyperlink r:id="R83f76fda6b4f45aa">
         <w:r>
           <w:rPr>
             <w:rStyle w:val="Hyperlink"/>
@@ -168,9 +188,29 @@
           <w:szCs w:val="22"/>
           <w:lang w:val="en-US"/>
         </w:rPr>
-        <w:t xml:space="preserve"> | </w:t>
-      </w:r>
-      <w:hyperlink r:id="Rd35f5b073a7d4398">
+        <w:t xml:space="preserve"> </w:t>
+      </w:r>
+      <w:r>
+        <w:rPr>
+          <w:rFonts w:ascii="system-ui" w:hAnsi="system-ui" w:eastAsia="system-ui" w:cs="system-ui"/>
+          <w:noProof w:val="0"/>
+          <w:sz w:val="22"/>
+          <w:szCs w:val="22"/>
+          <w:lang w:val="en-US"/>
+        </w:rPr>
+        <w:t>·</w:t>
+      </w:r>
+      <w:r>
+        <w:rPr>
+          <w:rFonts w:ascii="system-ui" w:hAnsi="system-ui" w:eastAsia="system-ui" w:cs="system-ui"/>
+          <w:noProof w:val="0"/>
+          <w:sz w:val="22"/>
+          <w:szCs w:val="22"/>
+          <w:lang w:val="en-US"/>
+        </w:rPr>
+        <w:t xml:space="preserve"> </w:t>
+      </w:r>
+      <w:hyperlink r:id="Reb9699f4fc2d4b14">
         <w:r>
           <w:rPr>
             <w:rStyle w:val="Hyperlink"/>
@@ -284,18 +324,6 @@
         </w:rPr>
         <w:t>SKILLS</w:t>
       </w:r>
-      <w:r>
-        <w:rPr>
-          <w:rFonts w:ascii="system-ui" w:hAnsi="system-ui" w:eastAsia="system-ui" w:cs="system-ui"/>
-          <w:b w:val="1"/>
-          <w:bCs w:val="1"/>
-          <w:noProof w:val="0"/>
-          <w:sz w:val="22"/>
-          <w:szCs w:val="22"/>
-          <w:lang w:val="en-US"/>
-        </w:rPr>
-        <w:t xml:space="preserve"> </w:t>
-      </w:r>
     </w:p>
     <w:p>
       <w:pPr>
@@ -330,7 +358,47 @@
           <w:szCs w:val="22"/>
           <w:lang w:val="en-US"/>
         </w:rPr>
-        <w:t xml:space="preserve"> JavaScript | TypeScript | Python | HTML5 | CSS | SQL</w:t>
+        <w:t xml:space="preserve"> JavaScript, TypeScript, Python, HTML5</w:t>
+      </w:r>
+      <w:r>
+        <w:rPr>
+          <w:rFonts w:ascii="system-ui" w:hAnsi="system-ui" w:eastAsia="system-ui" w:cs="system-ui"/>
+          <w:noProof w:val="0"/>
+          <w:sz w:val="22"/>
+          <w:szCs w:val="22"/>
+          <w:lang w:val="en-US"/>
+        </w:rPr>
+        <w:t>,</w:t>
+      </w:r>
+      <w:r>
+        <w:rPr>
+          <w:rFonts w:ascii="system-ui" w:hAnsi="system-ui" w:eastAsia="system-ui" w:cs="system-ui"/>
+          <w:noProof w:val="0"/>
+          <w:sz w:val="22"/>
+          <w:szCs w:val="22"/>
+          <w:lang w:val="en-US"/>
+        </w:rPr>
+        <w:t xml:space="preserve"> CSS</w:t>
+      </w:r>
+      <w:r>
+        <w:rPr>
+          <w:rFonts w:ascii="system-ui" w:hAnsi="system-ui" w:eastAsia="system-ui" w:cs="system-ui"/>
+          <w:noProof w:val="0"/>
+          <w:sz w:val="22"/>
+          <w:szCs w:val="22"/>
+          <w:lang w:val="en-US"/>
+        </w:rPr>
+        <w:t>,</w:t>
+      </w:r>
+      <w:r>
+        <w:rPr>
+          <w:rFonts w:ascii="system-ui" w:hAnsi="system-ui" w:eastAsia="system-ui" w:cs="system-ui"/>
+          <w:noProof w:val="0"/>
+          <w:sz w:val="22"/>
+          <w:szCs w:val="22"/>
+          <w:lang w:val="en-US"/>
+        </w:rPr>
+        <w:t xml:space="preserve"> SQL</w:t>
       </w:r>
       <w:r>
         <w:br/>
@@ -355,7 +423,7 @@
           <w:szCs w:val="22"/>
           <w:lang w:val="en-US"/>
         </w:rPr>
-        <w:t>: React | Svelte | Astro | Vite | Express | Tailwind | Bootstrap</w:t>
+        <w:t>: React, Svelte, Astro, Vite, Express, Tailwind, Bootstrap</w:t>
       </w:r>
     </w:p>
     <w:p>
@@ -391,7 +459,27 @@
           <w:szCs w:val="22"/>
           <w:lang w:val="en-US"/>
         </w:rPr>
-        <w:t xml:space="preserve">: Git | Postman | MongoDB | PostgreSQL | Oracle SQL | Figma | ServiceNow | Drupal </w:t>
+        <w:t xml:space="preserve">: </w:t>
+      </w:r>
+      <w:r>
+        <w:rPr>
+          <w:rFonts w:ascii="system-ui" w:hAnsi="system-ui" w:eastAsia="system-ui" w:cs="system-ui"/>
+          <w:noProof w:val="0"/>
+          <w:sz w:val="22"/>
+          <w:szCs w:val="22"/>
+          <w:lang w:val="en-US"/>
+        </w:rPr>
+        <w:t>Git,</w:t>
+      </w:r>
+      <w:r>
+        <w:rPr>
+          <w:rFonts w:ascii="system-ui" w:hAnsi="system-ui" w:eastAsia="system-ui" w:cs="system-ui"/>
+          <w:noProof w:val="0"/>
+          <w:sz w:val="22"/>
+          <w:szCs w:val="22"/>
+          <w:lang w:val="en-US"/>
+        </w:rPr>
+        <w:t xml:space="preserve"> Postman, MongoDB, PostgreSQL, Oracle SQL, Figma, ServiceNow, Drupal</w:t>
       </w:r>
       <w:r>
         <w:br/>
@@ -416,27 +504,47 @@
           <w:szCs w:val="22"/>
           <w:lang w:val="en-US"/>
         </w:rPr>
-        <w:t xml:space="preserve">: ITIL | PCI DSS | SCCM | </w:t>
-      </w:r>
-      <w:r>
-        <w:rPr>
-          <w:rFonts w:ascii="system-ui" w:hAnsi="system-ui" w:eastAsia="system-ui" w:cs="system-ui"/>
-          <w:noProof w:val="0"/>
-          <w:sz w:val="22"/>
-          <w:szCs w:val="22"/>
-          <w:lang w:val="en-US"/>
-        </w:rPr>
-        <w:t>Jamf</w:t>
-      </w:r>
-      <w:r>
-        <w:rPr>
-          <w:rFonts w:ascii="system-ui" w:hAnsi="system-ui" w:eastAsia="system-ui" w:cs="system-ui"/>
-          <w:noProof w:val="0"/>
-          <w:sz w:val="22"/>
-          <w:szCs w:val="22"/>
-          <w:lang w:val="en-US"/>
-        </w:rPr>
-        <w:t xml:space="preserve"> | TCP/IP</w:t>
+        <w:t xml:space="preserve">: ITIL 4, PCI DSS, SCCM, </w:t>
+      </w:r>
+      <w:r>
+        <w:rPr>
+          <w:rFonts w:ascii="system-ui" w:hAnsi="system-ui" w:eastAsia="system-ui" w:cs="system-ui"/>
+          <w:noProof w:val="0"/>
+          <w:sz w:val="22"/>
+          <w:szCs w:val="22"/>
+          <w:lang w:val="en-US"/>
+        </w:rPr>
+        <w:t>J</w:t>
+      </w:r>
+      <w:r>
+        <w:rPr>
+          <w:rFonts w:ascii="system-ui" w:hAnsi="system-ui" w:eastAsia="system-ui" w:cs="system-ui"/>
+          <w:noProof w:val="0"/>
+          <w:sz w:val="22"/>
+          <w:szCs w:val="22"/>
+          <w:lang w:val="en-US"/>
+        </w:rPr>
+        <w:t>amf</w:t>
+      </w:r>
+      <w:r>
+        <w:rPr>
+          <w:rFonts w:ascii="system-ui" w:hAnsi="system-ui" w:eastAsia="system-ui" w:cs="system-ui"/>
+          <w:noProof w:val="0"/>
+          <w:sz w:val="22"/>
+          <w:szCs w:val="22"/>
+          <w:lang w:val="en-US"/>
+        </w:rPr>
+        <w:t>,</w:t>
+      </w:r>
+      <w:r>
+        <w:rPr>
+          <w:rFonts w:ascii="system-ui" w:hAnsi="system-ui" w:eastAsia="system-ui" w:cs="system-ui"/>
+          <w:noProof w:val="0"/>
+          <w:sz w:val="22"/>
+          <w:szCs w:val="22"/>
+          <w:lang w:val="en-US"/>
+        </w:rPr>
+        <w:t xml:space="preserve"> TCP/IP</w:t>
       </w:r>
     </w:p>
     <w:p>
@@ -458,6 +566,7 @@
         <w:pStyle w:val="Normal"/>
         <w:spacing w:before="0" w:beforeAutospacing="off"/>
         <w:ind w:firstLine="0"/>
+        <w:jc w:val="center"/>
         <w:rPr>
           <w:rFonts w:ascii="system-ui" w:hAnsi="system-ui" w:eastAsia="system-ui" w:cs="system-ui"/>
           <w:b w:val="1"/>
@@ -506,9 +615,9 @@
           <w:szCs w:val="22"/>
           <w:lang w:val="en-US"/>
         </w:rPr>
-        <w:t xml:space="preserve">Recipes (working title) – A recipe catalog without distractions | </w:t>
-      </w:r>
-      <w:hyperlink r:id="R06193260073d4ba8">
+        <w:t xml:space="preserve">Recipes (working title) – A recipe catalog without distractions · </w:t>
+      </w:r>
+      <w:hyperlink r:id="R3a3e4c4f9631448e">
         <w:r>
           <w:rPr>
             <w:rStyle w:val="Hyperlink"/>
@@ -533,9 +642,21 @@
           <w:szCs w:val="22"/>
           <w:lang w:val="en-US"/>
         </w:rPr>
-        <w:t xml:space="preserve"> | </w:t>
-      </w:r>
-      <w:hyperlink r:id="R94437a2c73014d73">
+        <w:t xml:space="preserve"> ·</w:t>
+      </w:r>
+      <w:r>
+        <w:rPr>
+          <w:rFonts w:ascii="system-ui" w:hAnsi="system-ui" w:eastAsia="system-ui" w:cs="system-ui"/>
+          <w:b w:val="1"/>
+          <w:bCs w:val="1"/>
+          <w:noProof w:val="0"/>
+          <w:sz w:val="22"/>
+          <w:szCs w:val="22"/>
+          <w:lang w:val="en-US"/>
+        </w:rPr>
+        <w:t xml:space="preserve"> </w:t>
+      </w:r>
+      <w:hyperlink r:id="R23b477672137467c">
         <w:r>
           <w:rPr>
             <w:rStyle w:val="Hyperlink"/>
@@ -560,7 +681,19 @@
           <w:szCs w:val="22"/>
           <w:lang w:val="en-US"/>
         </w:rPr>
-        <w:t xml:space="preserve"> | React, Vite, REST</w:t>
+        <w:t xml:space="preserve"> ·</w:t>
+      </w:r>
+      <w:r>
+        <w:rPr>
+          <w:rFonts w:ascii="system-ui" w:hAnsi="system-ui" w:eastAsia="system-ui" w:cs="system-ui"/>
+          <w:b w:val="1"/>
+          <w:bCs w:val="1"/>
+          <w:noProof w:val="0"/>
+          <w:sz w:val="22"/>
+          <w:szCs w:val="22"/>
+          <w:lang w:val="en-US"/>
+        </w:rPr>
+        <w:t xml:space="preserve"> React, Vite, REST</w:t>
       </w:r>
     </w:p>
     <w:p>
@@ -639,9 +772,9 @@
           <w:szCs w:val="22"/>
           <w:lang w:val="en-US"/>
         </w:rPr>
-        <w:t xml:space="preserve">Mid Typing – Speed Typing Game | </w:t>
-      </w:r>
-      <w:hyperlink r:id="R4729fd4bb0a74c9f">
+        <w:t xml:space="preserve">Mid Typing – Speed Typing Game · </w:t>
+      </w:r>
+      <w:hyperlink r:id="R2f76622e6ea04690">
         <w:r>
           <w:rPr>
             <w:rStyle w:val="Hyperlink"/>
@@ -666,9 +799,21 @@
           <w:szCs w:val="22"/>
           <w:lang w:val="en-US"/>
         </w:rPr>
-        <w:t xml:space="preserve"> | </w:t>
-      </w:r>
-      <w:hyperlink r:id="R287f006a58d14c73">
+        <w:t xml:space="preserve"> ·</w:t>
+      </w:r>
+      <w:r>
+        <w:rPr>
+          <w:rFonts w:ascii="system-ui" w:hAnsi="system-ui" w:eastAsia="system-ui" w:cs="system-ui"/>
+          <w:b w:val="1"/>
+          <w:bCs w:val="1"/>
+          <w:noProof w:val="0"/>
+          <w:sz w:val="22"/>
+          <w:szCs w:val="22"/>
+          <w:lang w:val="en-US"/>
+        </w:rPr>
+        <w:t xml:space="preserve"> </w:t>
+      </w:r>
+      <w:hyperlink r:id="R1799ece6de8e46aa">
         <w:r>
           <w:rPr>
             <w:rStyle w:val="Hyperlink"/>
@@ -693,7 +838,19 @@
           <w:szCs w:val="22"/>
           <w:lang w:val="en-US"/>
         </w:rPr>
-        <w:t xml:space="preserve"> | HTML5, CSS, JS</w:t>
+        <w:t xml:space="preserve"> ·</w:t>
+      </w:r>
+      <w:r>
+        <w:rPr>
+          <w:rFonts w:ascii="system-ui" w:hAnsi="system-ui" w:eastAsia="system-ui" w:cs="system-ui"/>
+          <w:b w:val="1"/>
+          <w:bCs w:val="1"/>
+          <w:noProof w:val="0"/>
+          <w:sz w:val="22"/>
+          <w:szCs w:val="22"/>
+          <w:lang w:val="en-US"/>
+        </w:rPr>
+        <w:t xml:space="preserve"> HTML5, CSS, JS</w:t>
       </w:r>
     </w:p>
     <w:p>
@@ -772,9 +929,9 @@
           <w:szCs w:val="22"/>
           <w:lang w:val="en-US"/>
         </w:rPr>
-        <w:t xml:space="preserve">Tender – Tinder, But for Restaurants | </w:t>
-      </w:r>
-      <w:hyperlink r:id="R8c21a7f5d14f4033">
+        <w:t xml:space="preserve">Tender – Tinder, But for Restaurants · </w:t>
+      </w:r>
+      <w:hyperlink r:id="Rc14434bcece54294">
         <w:r>
           <w:rPr>
             <w:rStyle w:val="Hyperlink"/>
@@ -799,9 +956,21 @@
           <w:szCs w:val="22"/>
           <w:lang w:val="en-US"/>
         </w:rPr>
-        <w:t xml:space="preserve"> | </w:t>
-      </w:r>
-      <w:hyperlink r:id="R9e8070cd861f4529">
+        <w:t xml:space="preserve"> ·</w:t>
+      </w:r>
+      <w:r>
+        <w:rPr>
+          <w:rFonts w:ascii="system-ui" w:hAnsi="system-ui" w:eastAsia="system-ui" w:cs="system-ui"/>
+          <w:b w:val="1"/>
+          <w:bCs w:val="1"/>
+          <w:noProof w:val="0"/>
+          <w:sz w:val="22"/>
+          <w:szCs w:val="22"/>
+          <w:lang w:val="en-US"/>
+        </w:rPr>
+        <w:t xml:space="preserve"> </w:t>
+      </w:r>
+      <w:hyperlink r:id="Rd8a26f538b97495a">
         <w:r>
           <w:rPr>
             <w:rStyle w:val="Hyperlink"/>
@@ -826,7 +995,19 @@
           <w:szCs w:val="22"/>
           <w:lang w:val="en-US"/>
         </w:rPr>
-        <w:t xml:space="preserve"> | Express, EJS, REST</w:t>
+        <w:t xml:space="preserve"> ·</w:t>
+      </w:r>
+      <w:r>
+        <w:rPr>
+          <w:rFonts w:ascii="system-ui" w:hAnsi="system-ui" w:eastAsia="system-ui" w:cs="system-ui"/>
+          <w:b w:val="1"/>
+          <w:bCs w:val="1"/>
+          <w:noProof w:val="0"/>
+          <w:sz w:val="22"/>
+          <w:szCs w:val="22"/>
+          <w:lang w:val="en-US"/>
+        </w:rPr>
+        <w:t xml:space="preserve"> Express, EJS, REST</w:t>
       </w:r>
     </w:p>
     <w:p>
@@ -895,18 +1076,6 @@
         </w:rPr>
         <w:t>PROFESSIONAL EXPERIENCE</w:t>
       </w:r>
-      <w:r>
-        <w:rPr>
-          <w:rFonts w:ascii="system-ui" w:hAnsi="system-ui" w:eastAsia="system-ui" w:cs="system-ui"/>
-          <w:b w:val="1"/>
-          <w:bCs w:val="1"/>
-          <w:noProof w:val="0"/>
-          <w:sz w:val="22"/>
-          <w:szCs w:val="22"/>
-          <w:lang w:val="en-US"/>
-        </w:rPr>
-        <w:t xml:space="preserve"> </w:t>
-      </w:r>
     </w:p>
     <w:p>
       <w:pPr>
@@ -933,7 +1102,107 @@
           <w:szCs w:val="22"/>
           <w:lang w:val="en-US"/>
         </w:rPr>
-        <w:t xml:space="preserve">ServiceNow Technical Lead | San Francisco State University | San Francisco, CA | 10/2018 – 3/2023 </w:t>
+        <w:t>San Francisco State University</w:t>
+      </w:r>
+      <w:r>
+        <w:rPr>
+          <w:rFonts w:ascii="system-ui" w:hAnsi="system-ui" w:eastAsia="system-ui" w:cs="system-ui"/>
+          <w:b w:val="1"/>
+          <w:bCs w:val="1"/>
+          <w:noProof w:val="0"/>
+          <w:sz w:val="22"/>
+          <w:szCs w:val="22"/>
+          <w:lang w:val="en-US"/>
+        </w:rPr>
+        <w:t xml:space="preserve"> ·</w:t>
+      </w:r>
+      <w:r>
+        <w:rPr>
+          <w:rFonts w:ascii="system-ui" w:hAnsi="system-ui" w:eastAsia="system-ui" w:cs="system-ui"/>
+          <w:b w:val="1"/>
+          <w:bCs w:val="1"/>
+          <w:noProof w:val="0"/>
+          <w:sz w:val="22"/>
+          <w:szCs w:val="22"/>
+          <w:lang w:val="en-US"/>
+        </w:rPr>
+        <w:t xml:space="preserve"> San Francisco, CA</w:t>
+      </w:r>
+      <w:r>
+        <w:rPr>
+          <w:rFonts w:ascii="system-ui" w:hAnsi="system-ui" w:eastAsia="system-ui" w:cs="system-ui"/>
+          <w:b w:val="1"/>
+          <w:bCs w:val="1"/>
+          <w:noProof w:val="0"/>
+          <w:sz w:val="22"/>
+          <w:szCs w:val="22"/>
+          <w:lang w:val="en-US"/>
+        </w:rPr>
+        <w:t xml:space="preserve"> ·</w:t>
+      </w:r>
+      <w:r>
+        <w:rPr>
+          <w:rFonts w:ascii="system-ui" w:hAnsi="system-ui" w:eastAsia="system-ui" w:cs="system-ui"/>
+          <w:b w:val="1"/>
+          <w:bCs w:val="1"/>
+          <w:noProof w:val="0"/>
+          <w:sz w:val="22"/>
+          <w:szCs w:val="22"/>
+          <w:lang w:val="en-US"/>
+        </w:rPr>
+        <w:t xml:space="preserve"> Aug 2012 – Mar 2023</w:t>
+      </w:r>
+    </w:p>
+    <w:p>
+      <w:pPr>
+        <w:pStyle w:val="Normal"/>
+        <w:spacing w:before="0" w:beforeAutospacing="off"/>
+        <w:ind w:firstLine="0"/>
+        <w:rPr>
+          <w:rFonts w:ascii="system-ui" w:hAnsi="system-ui" w:eastAsia="system-ui" w:cs="system-ui"/>
+          <w:b w:val="1"/>
+          <w:bCs w:val="1"/>
+          <w:noProof w:val="0"/>
+          <w:sz w:val="22"/>
+          <w:szCs w:val="22"/>
+          <w:lang w:val="en-US"/>
+        </w:rPr>
+      </w:pPr>
+      <w:r>
+        <w:rPr>
+          <w:rFonts w:ascii="system-ui" w:hAnsi="system-ui" w:eastAsia="system-ui" w:cs="system-ui"/>
+          <w:b w:val="1"/>
+          <w:bCs w:val="1"/>
+          <w:noProof w:val="0"/>
+          <w:sz w:val="22"/>
+          <w:szCs w:val="22"/>
+          <w:lang w:val="en-US"/>
+        </w:rPr>
+        <w:t>ServiceNow Technical Lead</w:t>
+      </w:r>
+      <w:r>
+        <w:rPr>
+          <w:rFonts w:ascii="system-ui" w:hAnsi="system-ui" w:eastAsia="system-ui" w:cs="system-ui"/>
+          <w:b w:val="1"/>
+          <w:bCs w:val="1"/>
+          <w:noProof w:val="0"/>
+          <w:sz w:val="22"/>
+          <w:szCs w:val="22"/>
+          <w:lang w:val="en-US"/>
+        </w:rPr>
+        <w:t xml:space="preserve"> ·</w:t>
+      </w:r>
+      <w:r>
+        <w:rPr>
+          <w:rFonts w:ascii="system-ui" w:hAnsi="system-ui" w:eastAsia="system-ui" w:cs="system-ui"/>
+          <w:b w:val="1"/>
+          <w:bCs w:val="1"/>
+          <w:noProof w:val="0"/>
+          <w:sz w:val="22"/>
+          <w:szCs w:val="22"/>
+          <w:lang w:val="en-US"/>
+        </w:rPr>
+        <w:t xml:space="preserve"> Oct 2018 – Mar 2023</w:t>
       </w:r>
     </w:p>
     <w:p>
@@ -1075,7 +1344,31 @@
           <w:szCs w:val="22"/>
           <w:lang w:val="en-US"/>
         </w:rPr>
-        <w:t xml:space="preserve">Student Communications | San Francisco State University | San Francisco, CA | 10/2017 – 10/2018 </w:t>
+        <w:t>Student Communications</w:t>
+      </w:r>
+      <w:r>
+        <w:rPr>
+          <w:rFonts w:ascii="system-ui" w:hAnsi="system-ui" w:eastAsia="system-ui" w:cs="system-ui"/>
+          <w:b w:val="1"/>
+          <w:bCs w:val="1"/>
+          <w:noProof w:val="0"/>
+          <w:sz w:val="22"/>
+          <w:szCs w:val="22"/>
+          <w:lang w:val="en-US"/>
+        </w:rPr>
+        <w:t xml:space="preserve"> ·</w:t>
+      </w:r>
+      <w:r>
+        <w:rPr>
+          <w:rFonts w:ascii="system-ui" w:hAnsi="system-ui" w:eastAsia="system-ui" w:cs="system-ui"/>
+          <w:b w:val="1"/>
+          <w:bCs w:val="1"/>
+          <w:noProof w:val="0"/>
+          <w:sz w:val="22"/>
+          <w:szCs w:val="22"/>
+          <w:lang w:val="en-US"/>
+        </w:rPr>
+        <w:t xml:space="preserve"> Oct 2017 – Oct 2018</w:t>
       </w:r>
     </w:p>
     <w:p>
@@ -1264,7 +1557,31 @@
           <w:szCs w:val="22"/>
           <w:lang w:val="en-US"/>
         </w:rPr>
-        <w:t xml:space="preserve">IT Consultant | San Francisco State University | San Francisco, CA | 8/2012 – 10/2017 </w:t>
+        <w:t>IT Consultant</w:t>
+      </w:r>
+      <w:r>
+        <w:rPr>
+          <w:rFonts w:ascii="system-ui" w:hAnsi="system-ui" w:eastAsia="system-ui" w:cs="system-ui"/>
+          <w:b w:val="1"/>
+          <w:bCs w:val="1"/>
+          <w:noProof w:val="0"/>
+          <w:sz w:val="22"/>
+          <w:szCs w:val="22"/>
+          <w:lang w:val="en-US"/>
+        </w:rPr>
+        <w:t xml:space="preserve"> ·</w:t>
+      </w:r>
+      <w:r>
+        <w:rPr>
+          <w:rFonts w:ascii="system-ui" w:hAnsi="system-ui" w:eastAsia="system-ui" w:cs="system-ui"/>
+          <w:b w:val="1"/>
+          <w:bCs w:val="1"/>
+          <w:noProof w:val="0"/>
+          <w:sz w:val="22"/>
+          <w:szCs w:val="22"/>
+          <w:lang w:val="en-US"/>
+        </w:rPr>
+        <w:t xml:space="preserve"> Aug 2012 – Oct 2017</w:t>
       </w:r>
     </w:p>
     <w:p>
@@ -1359,18 +1676,6 @@
         </w:rPr>
         <w:t>EDUCATION</w:t>
       </w:r>
-      <w:r>
-        <w:rPr>
-          <w:rFonts w:ascii="system-ui" w:hAnsi="system-ui" w:eastAsia="system-ui" w:cs="system-ui"/>
-          <w:b w:val="1"/>
-          <w:bCs w:val="1"/>
-          <w:noProof w:val="0"/>
-          <w:sz w:val="22"/>
-          <w:szCs w:val="22"/>
-          <w:lang w:val="en-US"/>
-        </w:rPr>
-        <w:t xml:space="preserve"> </w:t>
-      </w:r>
     </w:p>
     <w:p>
       <w:pPr>
@@ -1403,7 +1708,37 @@
           <w:szCs w:val="22"/>
           <w:lang w:val="en-US"/>
         </w:rPr>
-        <w:t xml:space="preserve"> | Software Engineering Certification – Expected Graduation 1/2024 | Remote </w:t>
+        <w:t xml:space="preserve"> ·</w:t>
+      </w:r>
+      <w:r>
+        <w:rPr>
+          <w:rFonts w:ascii="system-ui" w:hAnsi="system-ui" w:eastAsia="system-ui" w:cs="system-ui"/>
+          <w:noProof w:val="0"/>
+          <w:sz w:val="22"/>
+          <w:szCs w:val="22"/>
+          <w:lang w:val="en-US"/>
+        </w:rPr>
+        <w:t xml:space="preserve"> Software Engineering Certification – Expected Graduation 1/2024</w:t>
+      </w:r>
+      <w:r>
+        <w:rPr>
+          <w:rFonts w:ascii="system-ui" w:hAnsi="system-ui" w:eastAsia="system-ui" w:cs="system-ui"/>
+          <w:noProof w:val="0"/>
+          <w:sz w:val="22"/>
+          <w:szCs w:val="22"/>
+          <w:lang w:val="en-US"/>
+        </w:rPr>
+        <w:t xml:space="preserve"> ·</w:t>
+      </w:r>
+      <w:r>
+        <w:rPr>
+          <w:rFonts w:ascii="system-ui" w:hAnsi="system-ui" w:eastAsia="system-ui" w:cs="system-ui"/>
+          <w:noProof w:val="0"/>
+          <w:sz w:val="22"/>
+          <w:szCs w:val="22"/>
+          <w:lang w:val="en-US"/>
+        </w:rPr>
+        <w:t xml:space="preserve"> Remote</w:t>
       </w:r>
       <w:r>
         <w:br/>
@@ -1426,7 +1761,37 @@
           <w:szCs w:val="22"/>
           <w:lang w:val="en-US"/>
         </w:rPr>
-        <w:t xml:space="preserve"> | Completed Coursework in Computer Science | San Francisco, CA </w:t>
+        <w:t xml:space="preserve"> ·</w:t>
+      </w:r>
+      <w:r>
+        <w:rPr>
+          <w:rFonts w:ascii="system-ui" w:hAnsi="system-ui" w:eastAsia="system-ui" w:cs="system-ui"/>
+          <w:noProof w:val="0"/>
+          <w:sz w:val="22"/>
+          <w:szCs w:val="22"/>
+          <w:lang w:val="en-US"/>
+        </w:rPr>
+        <w:t xml:space="preserve"> Completed Coursework in Computer Science</w:t>
+      </w:r>
+      <w:r>
+        <w:rPr>
+          <w:rFonts w:ascii="system-ui" w:hAnsi="system-ui" w:eastAsia="system-ui" w:cs="system-ui"/>
+          <w:noProof w:val="0"/>
+          <w:sz w:val="22"/>
+          <w:szCs w:val="22"/>
+          <w:lang w:val="en-US"/>
+        </w:rPr>
+        <w:t xml:space="preserve"> ·</w:t>
+      </w:r>
+      <w:r>
+        <w:rPr>
+          <w:rFonts w:ascii="system-ui" w:hAnsi="system-ui" w:eastAsia="system-ui" w:cs="system-ui"/>
+          <w:noProof w:val="0"/>
+          <w:sz w:val="22"/>
+          <w:szCs w:val="22"/>
+          <w:lang w:val="en-US"/>
+        </w:rPr>
+        <w:t xml:space="preserve"> San Francisco, CA</w:t>
       </w:r>
     </w:p>
     <w:sectPr>

</xml_diff>